<commit_message>
New room for M2 18/03
</commit_message>
<xml_diff>
--- a/GeneralCalendar.docx
+++ b/GeneralCalendar.docx
@@ -478,6 +478,7 @@
                 <w:szCs w:val="22"/>
               </w:rPr>
             </w:pPr>
+            <w:proofErr w:type="gramStart"/>
             <w:r>
               <w:rPr>
                 <w:rFonts w:ascii="Times New Roman" w:eastAsia="Times New Roman" w:hAnsi="Times New Roman" w:cs="Times New Roman"/>
@@ -486,6 +487,7 @@
               </w:rPr>
               <w:t>Location</w:t>
             </w:r>
+            <w:proofErr w:type="gramEnd"/>
           </w:p>
         </w:tc>
         <w:tc>
@@ -1951,6 +1953,7 @@
               <w:ind w:right="21"/>
               <w:jc w:val="center"/>
             </w:pPr>
+            <w:proofErr w:type="gramStart"/>
             <w:r>
               <w:rPr>
                 <w:rFonts w:ascii="Times New Roman" w:eastAsia="Times New Roman" w:hAnsi="Times New Roman" w:cs="Times New Roman"/>
@@ -1959,6 +1962,7 @@
               </w:rPr>
               <w:t>Location</w:t>
             </w:r>
+            <w:proofErr w:type="gramEnd"/>
           </w:p>
         </w:tc>
         <w:tc>
@@ -2139,7 +2143,25 @@
                 <w:szCs w:val="22"/>
                 <w:lang w:val="en-US"/>
               </w:rPr>
-              <w:t>Statistical Learning and Large Data- Module 1 –  F. Chiaromonte</w:t>
+              <w:t xml:space="preserve">Statistical Learning and Large Data- Module 1 </w:t>
+            </w:r>
+            <w:proofErr w:type="gramStart"/>
+            <w:r>
+              <w:rPr>
+                <w:rFonts w:eastAsia="Times New Roman"/>
+                <w:szCs w:val="22"/>
+                <w:lang w:val="en-US"/>
+              </w:rPr>
+              <w:t>–  F.</w:t>
+            </w:r>
+            <w:proofErr w:type="gramEnd"/>
+            <w:r>
+              <w:rPr>
+                <w:rFonts w:eastAsia="Times New Roman"/>
+                <w:szCs w:val="22"/>
+                <w:lang w:val="en-US"/>
+              </w:rPr>
+              <w:t xml:space="preserve"> Chiaromonte</w:t>
             </w:r>
           </w:p>
         </w:tc>
@@ -2309,7 +2331,25 @@
                 <w:szCs w:val="22"/>
                 <w:lang w:val="en-US"/>
               </w:rPr>
-              <w:t>Statistical Learning and Large Data- Module 1 –  F. Chiaromonte</w:t>
+              <w:t xml:space="preserve">Statistical Learning and Large Data- Module 1 </w:t>
+            </w:r>
+            <w:proofErr w:type="gramStart"/>
+            <w:r>
+              <w:rPr>
+                <w:rFonts w:eastAsia="Times New Roman"/>
+                <w:szCs w:val="22"/>
+                <w:lang w:val="en-US"/>
+              </w:rPr>
+              <w:t>–  F.</w:t>
+            </w:r>
+            <w:proofErr w:type="gramEnd"/>
+            <w:r>
+              <w:rPr>
+                <w:rFonts w:eastAsia="Times New Roman"/>
+                <w:szCs w:val="22"/>
+                <w:lang w:val="en-US"/>
+              </w:rPr>
+              <w:t xml:space="preserve"> Chiaromonte</w:t>
             </w:r>
           </w:p>
         </w:tc>
@@ -2457,7 +2497,25 @@
                 <w:szCs w:val="22"/>
                 <w:lang w:val="en-US"/>
               </w:rPr>
-              <w:t>Statistical Learning and Large Data- Module 1 –  F. Chiaromonte</w:t>
+              <w:t xml:space="preserve">Statistical Learning and Large Data- Module 1 </w:t>
+            </w:r>
+            <w:proofErr w:type="gramStart"/>
+            <w:r>
+              <w:rPr>
+                <w:rFonts w:eastAsia="Times New Roman"/>
+                <w:szCs w:val="22"/>
+                <w:lang w:val="en-US"/>
+              </w:rPr>
+              <w:t>–  F.</w:t>
+            </w:r>
+            <w:proofErr w:type="gramEnd"/>
+            <w:r>
+              <w:rPr>
+                <w:rFonts w:eastAsia="Times New Roman"/>
+                <w:szCs w:val="22"/>
+                <w:lang w:val="en-US"/>
+              </w:rPr>
+              <w:t xml:space="preserve"> Chiaromonte</w:t>
             </w:r>
           </w:p>
         </w:tc>
@@ -2614,7 +2672,25 @@
                 <w:szCs w:val="22"/>
                 <w:lang w:val="en-US"/>
               </w:rPr>
-              <w:t>Statistical Learning and Large Data- Module 1 –  F. Chiaromonte</w:t>
+              <w:t xml:space="preserve">Statistical Learning and Large Data- Module 1 </w:t>
+            </w:r>
+            <w:proofErr w:type="gramStart"/>
+            <w:r>
+              <w:rPr>
+                <w:rFonts w:eastAsia="Times New Roman"/>
+                <w:szCs w:val="22"/>
+                <w:lang w:val="en-US"/>
+              </w:rPr>
+              <w:t>–  F.</w:t>
+            </w:r>
+            <w:proofErr w:type="gramEnd"/>
+            <w:r>
+              <w:rPr>
+                <w:rFonts w:eastAsia="Times New Roman"/>
+                <w:szCs w:val="22"/>
+                <w:lang w:val="en-US"/>
+              </w:rPr>
+              <w:t xml:space="preserve"> Chiaromonte</w:t>
             </w:r>
           </w:p>
         </w:tc>
@@ -2748,7 +2824,25 @@
                 <w:szCs w:val="22"/>
                 <w:lang w:val="en-US"/>
               </w:rPr>
-              <w:t>Statistical Learning and Large Data- Module 1 –  F. Chiaromonte</w:t>
+              <w:t xml:space="preserve">Statistical Learning and Large Data- Module 1 </w:t>
+            </w:r>
+            <w:proofErr w:type="gramStart"/>
+            <w:r>
+              <w:rPr>
+                <w:rFonts w:eastAsia="Times New Roman"/>
+                <w:szCs w:val="22"/>
+                <w:lang w:val="en-US"/>
+              </w:rPr>
+              <w:t>–  F.</w:t>
+            </w:r>
+            <w:proofErr w:type="gramEnd"/>
+            <w:r>
+              <w:rPr>
+                <w:rFonts w:eastAsia="Times New Roman"/>
+                <w:szCs w:val="22"/>
+                <w:lang w:val="en-US"/>
+              </w:rPr>
+              <w:t xml:space="preserve"> Chiaromonte</w:t>
             </w:r>
           </w:p>
         </w:tc>
@@ -2882,7 +2976,25 @@
                 <w:szCs w:val="22"/>
                 <w:lang w:val="en-US"/>
               </w:rPr>
-              <w:t>Statistical Learning and Large Data- Module 1 –  F. Chiaromonte</w:t>
+              <w:t xml:space="preserve">Statistical Learning and Large Data- Module 1 </w:t>
+            </w:r>
+            <w:proofErr w:type="gramStart"/>
+            <w:r>
+              <w:rPr>
+                <w:rFonts w:eastAsia="Times New Roman"/>
+                <w:szCs w:val="22"/>
+                <w:lang w:val="en-US"/>
+              </w:rPr>
+              <w:t>–  F.</w:t>
+            </w:r>
+            <w:proofErr w:type="gramEnd"/>
+            <w:r>
+              <w:rPr>
+                <w:rFonts w:eastAsia="Times New Roman"/>
+                <w:szCs w:val="22"/>
+                <w:lang w:val="en-US"/>
+              </w:rPr>
+              <w:t xml:space="preserve"> Chiaromonte</w:t>
             </w:r>
           </w:p>
         </w:tc>
@@ -3016,7 +3128,25 @@
                 <w:szCs w:val="22"/>
                 <w:lang w:val="en-US"/>
               </w:rPr>
-              <w:t>Statistical Learning and Large Data- Module 1 –  F. Chiaromonte</w:t>
+              <w:t xml:space="preserve">Statistical Learning and Large Data- Module 1 </w:t>
+            </w:r>
+            <w:proofErr w:type="gramStart"/>
+            <w:r>
+              <w:rPr>
+                <w:rFonts w:eastAsia="Times New Roman"/>
+                <w:szCs w:val="22"/>
+                <w:lang w:val="en-US"/>
+              </w:rPr>
+              <w:t>–  F.</w:t>
+            </w:r>
+            <w:proofErr w:type="gramEnd"/>
+            <w:r>
+              <w:rPr>
+                <w:rFonts w:eastAsia="Times New Roman"/>
+                <w:szCs w:val="22"/>
+                <w:lang w:val="en-US"/>
+              </w:rPr>
+              <w:t xml:space="preserve"> Chiaromonte</w:t>
             </w:r>
           </w:p>
         </w:tc>
@@ -3157,6 +3287,7 @@
               <w:ind w:right="21"/>
               <w:jc w:val="center"/>
             </w:pPr>
+            <w:proofErr w:type="gramStart"/>
             <w:r>
               <w:rPr>
                 <w:rFonts w:ascii="Times New Roman" w:eastAsia="Times New Roman" w:hAnsi="Times New Roman" w:cs="Times New Roman"/>
@@ -3165,6 +3296,7 @@
               </w:rPr>
               <w:t>Location</w:t>
             </w:r>
+            <w:proofErr w:type="gramEnd"/>
           </w:p>
         </w:tc>
         <w:tc>
@@ -3361,7 +3493,25 @@
                 <w:szCs w:val="22"/>
                 <w:lang w:val="en-US"/>
               </w:rPr>
-              <w:t xml:space="preserve"> –  F. Chiaromonte</w:t>
+              <w:t xml:space="preserve"> </w:t>
+            </w:r>
+            <w:proofErr w:type="gramStart"/>
+            <w:r>
+              <w:rPr>
+                <w:rFonts w:eastAsia="Times New Roman"/>
+                <w:szCs w:val="22"/>
+                <w:lang w:val="en-US"/>
+              </w:rPr>
+              <w:t>–  F.</w:t>
+            </w:r>
+            <w:proofErr w:type="gramEnd"/>
+            <w:r>
+              <w:rPr>
+                <w:rFonts w:eastAsia="Times New Roman"/>
+                <w:szCs w:val="22"/>
+                <w:lang w:val="en-US"/>
+              </w:rPr>
+              <w:t xml:space="preserve"> Chiaromonte</w:t>
             </w:r>
           </w:p>
         </w:tc>
@@ -3547,7 +3697,25 @@
                 <w:szCs w:val="22"/>
                 <w:lang w:val="en-US"/>
               </w:rPr>
-              <w:t xml:space="preserve"> –  F. Chiaromonte</w:t>
+              <w:t xml:space="preserve"> </w:t>
+            </w:r>
+            <w:proofErr w:type="gramStart"/>
+            <w:r>
+              <w:rPr>
+                <w:rFonts w:eastAsia="Times New Roman"/>
+                <w:szCs w:val="22"/>
+                <w:lang w:val="en-US"/>
+              </w:rPr>
+              <w:t>–  F.</w:t>
+            </w:r>
+            <w:proofErr w:type="gramEnd"/>
+            <w:r>
+              <w:rPr>
+                <w:rFonts w:eastAsia="Times New Roman"/>
+                <w:szCs w:val="22"/>
+                <w:lang w:val="en-US"/>
+              </w:rPr>
+              <w:t xml:space="preserve"> Chiaromonte</w:t>
             </w:r>
           </w:p>
         </w:tc>
@@ -3711,7 +3879,25 @@
                 <w:szCs w:val="22"/>
                 <w:lang w:val="en-US"/>
               </w:rPr>
-              <w:t xml:space="preserve"> –  F. Chiaromonte</w:t>
+              <w:t xml:space="preserve"> </w:t>
+            </w:r>
+            <w:proofErr w:type="gramStart"/>
+            <w:r>
+              <w:rPr>
+                <w:rFonts w:eastAsia="Times New Roman"/>
+                <w:szCs w:val="22"/>
+                <w:lang w:val="en-US"/>
+              </w:rPr>
+              <w:t>–  F.</w:t>
+            </w:r>
+            <w:proofErr w:type="gramEnd"/>
+            <w:r>
+              <w:rPr>
+                <w:rFonts w:eastAsia="Times New Roman"/>
+                <w:szCs w:val="22"/>
+                <w:lang w:val="en-US"/>
+              </w:rPr>
+              <w:t xml:space="preserve"> Chiaromonte</w:t>
             </w:r>
           </w:p>
         </w:tc>
@@ -3884,7 +4070,25 @@
                 <w:szCs w:val="22"/>
                 <w:lang w:val="en-US"/>
               </w:rPr>
-              <w:t xml:space="preserve"> –  F. Chiaromonte</w:t>
+              <w:t xml:space="preserve"> </w:t>
+            </w:r>
+            <w:proofErr w:type="gramStart"/>
+            <w:r>
+              <w:rPr>
+                <w:rFonts w:eastAsia="Times New Roman"/>
+                <w:szCs w:val="22"/>
+                <w:lang w:val="en-US"/>
+              </w:rPr>
+              <w:t>–  F.</w:t>
+            </w:r>
+            <w:proofErr w:type="gramEnd"/>
+            <w:r>
+              <w:rPr>
+                <w:rFonts w:eastAsia="Times New Roman"/>
+                <w:szCs w:val="22"/>
+                <w:lang w:val="en-US"/>
+              </w:rPr>
+              <w:t xml:space="preserve"> Chiaromonte</w:t>
             </w:r>
           </w:p>
         </w:tc>
@@ -4046,7 +4250,25 @@
                 <w:szCs w:val="22"/>
                 <w:lang w:val="en-US"/>
               </w:rPr>
-              <w:t xml:space="preserve"> –  F. Chiaromonte</w:t>
+              <w:t xml:space="preserve"> </w:t>
+            </w:r>
+            <w:proofErr w:type="gramStart"/>
+            <w:r>
+              <w:rPr>
+                <w:rFonts w:eastAsia="Times New Roman"/>
+                <w:szCs w:val="22"/>
+                <w:lang w:val="en-US"/>
+              </w:rPr>
+              <w:t>–  F.</w:t>
+            </w:r>
+            <w:proofErr w:type="gramEnd"/>
+            <w:r>
+              <w:rPr>
+                <w:rFonts w:eastAsia="Times New Roman"/>
+                <w:szCs w:val="22"/>
+                <w:lang w:val="en-US"/>
+              </w:rPr>
+              <w:t xml:space="preserve"> Chiaromonte</w:t>
             </w:r>
           </w:p>
         </w:tc>
@@ -4208,7 +4430,25 @@
                 <w:szCs w:val="22"/>
                 <w:lang w:val="en-US"/>
               </w:rPr>
-              <w:t xml:space="preserve"> –  F. Chiaromonte</w:t>
+              <w:t xml:space="preserve"> </w:t>
+            </w:r>
+            <w:proofErr w:type="gramStart"/>
+            <w:r>
+              <w:rPr>
+                <w:rFonts w:eastAsia="Times New Roman"/>
+                <w:szCs w:val="22"/>
+                <w:lang w:val="en-US"/>
+              </w:rPr>
+              <w:t>–  F.</w:t>
+            </w:r>
+            <w:proofErr w:type="gramEnd"/>
+            <w:r>
+              <w:rPr>
+                <w:rFonts w:eastAsia="Times New Roman"/>
+                <w:szCs w:val="22"/>
+                <w:lang w:val="en-US"/>
+              </w:rPr>
+              <w:t xml:space="preserve"> Chiaromonte</w:t>
             </w:r>
           </w:p>
         </w:tc>
@@ -4370,7 +4610,25 @@
                 <w:szCs w:val="22"/>
                 <w:lang w:val="en-US"/>
               </w:rPr>
-              <w:t xml:space="preserve"> –  F. Chiaromonte</w:t>
+              <w:t xml:space="preserve"> </w:t>
+            </w:r>
+            <w:proofErr w:type="gramStart"/>
+            <w:r>
+              <w:rPr>
+                <w:rFonts w:eastAsia="Times New Roman"/>
+                <w:szCs w:val="22"/>
+                <w:lang w:val="en-US"/>
+              </w:rPr>
+              <w:t>–  F.</w:t>
+            </w:r>
+            <w:proofErr w:type="gramEnd"/>
+            <w:r>
+              <w:rPr>
+                <w:rFonts w:eastAsia="Times New Roman"/>
+                <w:szCs w:val="22"/>
+                <w:lang w:val="en-US"/>
+              </w:rPr>
+              <w:t xml:space="preserve"> Chiaromonte</w:t>
             </w:r>
           </w:p>
         </w:tc>
@@ -4569,6 +4827,7 @@
               <w:ind w:right="52"/>
               <w:jc w:val="center"/>
             </w:pPr>
+            <w:proofErr w:type="gramStart"/>
             <w:r>
               <w:rPr>
                 <w:rFonts w:ascii="Times New Roman" w:eastAsia="Times New Roman" w:hAnsi="Times New Roman" w:cs="Times New Roman"/>
@@ -4577,6 +4836,7 @@
               </w:rPr>
               <w:t>Location</w:t>
             </w:r>
+            <w:proofErr w:type="gramEnd"/>
           </w:p>
         </w:tc>
         <w:tc>
@@ -5323,6 +5583,13 @@
                 <w:szCs w:val="22"/>
               </w:rPr>
               <w:t xml:space="preserve">Aula </w:t>
+            </w:r>
+            <w:r>
+              <w:rPr>
+                <w:rFonts w:eastAsia="Times New Roman"/>
+                <w:szCs w:val="22"/>
+              </w:rPr>
+              <w:t xml:space="preserve">1 e </w:t>
             </w:r>
             <w:r>
               <w:rPr>
@@ -5852,6 +6119,7 @@
               <w:ind w:right="52"/>
               <w:jc w:val="center"/>
             </w:pPr>
+            <w:proofErr w:type="gramStart"/>
             <w:r>
               <w:rPr>
                 <w:rFonts w:ascii="Times New Roman" w:eastAsia="Times New Roman" w:hAnsi="Times New Roman" w:cs="Times New Roman"/>
@@ -5860,6 +6128,7 @@
               </w:rPr>
               <w:t>Location</w:t>
             </w:r>
+            <w:proofErr w:type="gramEnd"/>
           </w:p>
         </w:tc>
         <w:tc>
@@ -6314,7 +6583,7 @@
                 <w:rFonts w:eastAsia="Times New Roman"/>
                 <w:szCs w:val="22"/>
               </w:rPr>
-              <w:t>Via Maffi</w:t>
+              <w:t>Sede Centrale</w:t>
             </w:r>
           </w:p>
         </w:tc>
@@ -6335,7 +6604,6 @@
               <w:ind w:left="7"/>
               <w:jc w:val="center"/>
               <w:rPr>
-                <w:rFonts w:eastAsia="Times New Roman"/>
                 <w:szCs w:val="22"/>
               </w:rPr>
             </w:pPr>
@@ -6351,41 +6619,7 @@
                 <w:rFonts w:eastAsia="Times New Roman"/>
                 <w:szCs w:val="22"/>
               </w:rPr>
-              <w:t>7</w:t>
-            </w:r>
-          </w:p>
-          <w:p>
-            <w:pPr>
-              <w:spacing w:after="0"/>
-              <w:ind w:left="7"/>
-              <w:jc w:val="center"/>
-              <w:rPr>
-                <w:szCs w:val="22"/>
-              </w:rPr>
-            </w:pPr>
-            <w:r>
-              <w:rPr>
-                <w:rFonts w:eastAsia="Times New Roman"/>
-                <w:szCs w:val="22"/>
-                <w:highlight w:val="yellow"/>
-              </w:rPr>
-              <w:t>(</w:t>
-            </w:r>
-            <w:r>
-              <w:rPr>
-                <w:rFonts w:eastAsia="Times New Roman"/>
-                <w:szCs w:val="22"/>
-                <w:highlight w:val="yellow"/>
-              </w:rPr>
-              <w:t>2</w:t>
-            </w:r>
-            <w:r>
-              <w:rPr>
-                <w:rFonts w:eastAsia="Times New Roman"/>
-                <w:szCs w:val="22"/>
-                <w:highlight w:val="yellow"/>
-              </w:rPr>
-              <w:t>1 seats)</w:t>
+              <w:t>3</w:t>
             </w:r>
           </w:p>
         </w:tc>

</xml_diff>

<commit_message>
fix on SLLD calendar
</commit_message>
<xml_diff>
--- a/GeneralCalendar.docx
+++ b/GeneralCalendar.docx
@@ -4703,13 +4703,7 @@
               <w:rPr>
                 <w:szCs w:val="22"/>
               </w:rPr>
-              <w:t>T</w:t>
-            </w:r>
-            <w:r>
-              <w:rPr>
-                <w:szCs w:val="22"/>
-              </w:rPr>
-              <w:t>hu</w:t>
+              <w:t>Wed</w:t>
             </w:r>
             <w:proofErr w:type="spellEnd"/>
             <w:r>
@@ -4959,7 +4953,21 @@
               <w:rPr>
                 <w:szCs w:val="22"/>
               </w:rPr>
-              <w:t xml:space="preserve">:00 - Tue </w:t>
+              <w:t xml:space="preserve">:00 - </w:t>
+            </w:r>
+            <w:proofErr w:type="spellStart"/>
+            <w:r>
+              <w:rPr>
+                <w:szCs w:val="22"/>
+              </w:rPr>
+              <w:t>Mon</w:t>
+            </w:r>
+            <w:proofErr w:type="spellEnd"/>
+            <w:r>
+              <w:rPr>
+                <w:szCs w:val="22"/>
+              </w:rPr>
+              <w:t xml:space="preserve"> </w:t>
             </w:r>
             <w:r>
               <w:rPr>
@@ -5214,16 +5222,14 @@
               <w:rPr>
                 <w:szCs w:val="22"/>
               </w:rPr>
-              <w:t xml:space="preserve">:00 - </w:t>
-            </w:r>
-            <w:proofErr w:type="spellStart"/>
-            <w:r>
-              <w:rPr>
-                <w:szCs w:val="22"/>
-              </w:rPr>
-              <w:t>Thu</w:t>
-            </w:r>
-            <w:proofErr w:type="spellEnd"/>
+              <w:t>:00 - T</w:t>
+            </w:r>
+            <w:r>
+              <w:rPr>
+                <w:szCs w:val="22"/>
+              </w:rPr>
+              <w:t>ue</w:t>
+            </w:r>
             <w:r>
               <w:rPr>
                 <w:szCs w:val="22"/>
@@ -5483,7 +5489,21 @@
               <w:rPr>
                 <w:szCs w:val="22"/>
               </w:rPr>
-              <w:t xml:space="preserve">:00 - Tue </w:t>
+              <w:t xml:space="preserve">:00 - </w:t>
+            </w:r>
+            <w:proofErr w:type="spellStart"/>
+            <w:r>
+              <w:rPr>
+                <w:szCs w:val="22"/>
+              </w:rPr>
+              <w:t>Wed</w:t>
+            </w:r>
+            <w:proofErr w:type="spellEnd"/>
+            <w:r>
+              <w:rPr>
+                <w:szCs w:val="22"/>
+              </w:rPr>
+              <w:t xml:space="preserve"> </w:t>
             </w:r>
             <w:r>
               <w:rPr>
@@ -5721,7 +5741,7 @@
               <w:rPr>
                 <w:szCs w:val="22"/>
               </w:rPr>
-              <w:t>Thu</w:t>
+              <w:t>Mon</w:t>
             </w:r>
             <w:proofErr w:type="spellEnd"/>
             <w:r>
@@ -9037,10 +9057,10 @@
       </w:rPr>
     </w:lvl>
   </w:abstractNum>
-  <w:num w:numId="1">
+  <w:num w:numId="1" w16cid:durableId="732653696">
     <w:abstractNumId w:val="0"/>
   </w:num>
-  <w:num w:numId="2">
+  <w:num w:numId="2" w16cid:durableId="671756663">
     <w:abstractNumId w:val="1"/>
   </w:num>
 </w:numbering>

</xml_diff>